<commit_message>
añadido mapa, estructura y guia de estilos
</commit_message>
<xml_diff>
--- a/Practica_final.docx
+++ b/Practica_final.docx
@@ -10,6 +10,7 @@
           <w:docPartUnique/>
         </w:docPartObj>
       </w:sdtPr>
+      <w:sdtEndPr/>
       <w:sdtContent>
         <w:p>
           <w:pPr>
@@ -148,6 +149,7 @@
                                       <w:calendar w:val="gregorian"/>
                                     </w:date>
                                   </w:sdtPr>
+                                  <w:sdtEndPr/>
                                   <w:sdtContent>
                                     <w:p>
                                       <w:pPr>
@@ -3460,6 +3462,7 @@
                                 <w:calendar w:val="gregorian"/>
                               </w:date>
                             </w:sdtPr>
+                            <w:sdtEndPr/>
                             <w:sdtContent>
                               <w:p>
                                 <w:pPr>
@@ -3684,6 +3687,7 @@
                                     <w:dataBinding w:prefixMappings="xmlns:ns0='http://purl.org/dc/elements/1.1/' xmlns:ns1='http://schemas.openxmlformats.org/package/2006/metadata/core-properties' " w:xpath="/ns1:coreProperties[1]/ns0:creator[1]" w:storeItemID="{6C3C8BC8-F283-45AE-878A-BAB7291924A1}"/>
                                     <w:text/>
                                   </w:sdtPr>
+                                  <w:sdtEndPr/>
                                   <w:sdtContent>
                                     <w:r>
                                       <w:rPr>
@@ -3720,6 +3724,7 @@
                                     <w:dataBinding w:prefixMappings="xmlns:ns0='http://schemas.openxmlformats.org/officeDocument/2006/extended-properties' " w:xpath="/ns0:Properties[1]/ns0:Company[1]" w:storeItemID="{6668398D-A668-4E3E-A5EB-62B293D839F1}"/>
                                     <w:text/>
                                   </w:sdtPr>
+                                  <w:sdtEndPr/>
                                   <w:sdtContent>
                                     <w:r>
                                       <w:rPr>
@@ -3820,6 +3825,7 @@
                               <w:dataBinding w:prefixMappings="xmlns:ns0='http://purl.org/dc/elements/1.1/' xmlns:ns1='http://schemas.openxmlformats.org/package/2006/metadata/core-properties' " w:xpath="/ns1:coreProperties[1]/ns0:creator[1]" w:storeItemID="{6C3C8BC8-F283-45AE-878A-BAB7291924A1}"/>
                               <w:text/>
                             </w:sdtPr>
+                            <w:sdtEndPr/>
                             <w:sdtContent>
                               <w:r>
                                 <w:rPr>
@@ -3856,6 +3862,7 @@
                               <w:dataBinding w:prefixMappings="xmlns:ns0='http://schemas.openxmlformats.org/officeDocument/2006/extended-properties' " w:xpath="/ns0:Properties[1]/ns0:Company[1]" w:storeItemID="{6668398D-A668-4E3E-A5EB-62B293D839F1}"/>
                               <w:text/>
                             </w:sdtPr>
+                            <w:sdtEndPr/>
                             <w:sdtContent>
                               <w:r>
                                 <w:rPr>
@@ -4008,6 +4015,7 @@
                                     <w:dataBinding w:prefixMappings="xmlns:ns0='http://purl.org/dc/elements/1.1/' xmlns:ns1='http://schemas.openxmlformats.org/package/2006/metadata/core-properties' " w:xpath="/ns1:coreProperties[1]/ns0:title[1]" w:storeItemID="{6C3C8BC8-F283-45AE-878A-BAB7291924A1}"/>
                                     <w:text/>
                                   </w:sdtPr>
+                                  <w:sdtEndPr/>
                                   <w:sdtContent>
                                     <w:r>
                                       <w:rPr>
@@ -4043,6 +4051,7 @@
                                     <w:dataBinding w:prefixMappings="xmlns:ns0='http://purl.org/dc/elements/1.1/' xmlns:ns1='http://schemas.openxmlformats.org/package/2006/metadata/core-properties' " w:xpath="/ns1:coreProperties[1]/ns0:subject[1]" w:storeItemID="{6C3C8BC8-F283-45AE-878A-BAB7291924A1}"/>
                                     <w:text/>
                                   </w:sdtPr>
+                                  <w:sdtEndPr/>
                                   <w:sdtContent>
                                     <w:r>
                                       <w:rPr>
@@ -4103,6 +4112,7 @@
                               <w:dataBinding w:prefixMappings="xmlns:ns0='http://purl.org/dc/elements/1.1/' xmlns:ns1='http://schemas.openxmlformats.org/package/2006/metadata/core-properties' " w:xpath="/ns1:coreProperties[1]/ns0:title[1]" w:storeItemID="{6C3C8BC8-F283-45AE-878A-BAB7291924A1}"/>
                               <w:text/>
                             </w:sdtPr>
+                            <w:sdtEndPr/>
                             <w:sdtContent>
                               <w:r>
                                 <w:rPr>
@@ -4138,6 +4148,7 @@
                               <w:dataBinding w:prefixMappings="xmlns:ns0='http://purl.org/dc/elements/1.1/' xmlns:ns1='http://schemas.openxmlformats.org/package/2006/metadata/core-properties' " w:xpath="/ns1:coreProperties[1]/ns0:subject[1]" w:storeItemID="{6C3C8BC8-F283-45AE-878A-BAB7291924A1}"/>
                               <w:text/>
                             </w:sdtPr>
+                            <w:sdtEndPr/>
                             <w:sdtContent>
                               <w:r>
                                 <w:rPr>
@@ -4320,16 +4331,7 @@
           <w:sz w:val="24"/>
           <w:szCs w:val="24"/>
         </w:rPr>
-        <w:t>Norm — Corporate Business Website Template</w:t>
-      </w:r>
-      <w:r>
-        <w:rPr>
-          <w:rFonts w:asciiTheme="majorHAnsi" w:hAnsiTheme="majorHAnsi" w:cstheme="majorHAnsi"/>
-          <w:i/>
-          <w:sz w:val="24"/>
-          <w:szCs w:val="24"/>
-        </w:rPr>
-        <w:t>,</w:t>
+        <w:t>Norm — Corporate Business Website Template,</w:t>
       </w:r>
       <w:r>
         <w:rPr>
@@ -4400,11 +4402,273 @@
       </w:r>
     </w:p>
     <w:p>
+      <w:r>
+        <w:rPr>
+          <w:noProof/>
+        </w:rPr>
+        <w:drawing>
+          <wp:inline distT="0" distB="0" distL="0" distR="0" wp14:anchorId="70F5FB2D" wp14:editId="6A2D15D6">
+            <wp:extent cx="5400040" cy="3037205"/>
+            <wp:effectExtent l="0" t="0" r="0" b="0"/>
+            <wp:docPr id="11" name="Imagen 11"/>
+            <wp:cNvGraphicFramePr>
+              <a:graphicFrameLocks xmlns:a="http://schemas.openxmlformats.org/drawingml/2006/main" noChangeAspect="1"/>
+            </wp:cNvGraphicFramePr>
+            <a:graphic xmlns:a="http://schemas.openxmlformats.org/drawingml/2006/main">
+              <a:graphicData uri="http://schemas.openxmlformats.org/drawingml/2006/picture">
+                <pic:pic xmlns:pic="http://schemas.openxmlformats.org/drawingml/2006/picture">
+                  <pic:nvPicPr>
+                    <pic:cNvPr id="11" name="Mapa de navegacion.png"/>
+                    <pic:cNvPicPr/>
+                  </pic:nvPicPr>
+                  <pic:blipFill>
+                    <a:blip r:embed="rId8" cstate="print">
+                      <a:extLst>
+                        <a:ext uri="{28A0092B-C50C-407E-A947-70E740481C1C}">
+                          <a14:useLocalDpi xmlns:a14="http://schemas.microsoft.com/office/drawing/2010/main" val="0"/>
+                        </a:ext>
+                      </a:extLst>
+                    </a:blip>
+                    <a:stretch>
+                      <a:fillRect/>
+                    </a:stretch>
+                  </pic:blipFill>
+                  <pic:spPr>
+                    <a:xfrm>
+                      <a:off x="0" y="0"/>
+                      <a:ext cx="5400040" cy="3037205"/>
+                    </a:xfrm>
+                    <a:prstGeom prst="rect">
+                      <a:avLst/>
+                    </a:prstGeom>
+                  </pic:spPr>
+                </pic:pic>
+              </a:graphicData>
+            </a:graphic>
+          </wp:inline>
+        </w:drawing>
+      </w:r>
+    </w:p>
+    <w:p/>
+    <w:p/>
+    <w:p>
+      <w:pPr>
+        <w:tabs>
+          <w:tab w:val="left" w:pos="5866"/>
+        </w:tabs>
+      </w:pPr>
+      <w:r>
+        <w:tab/>
+      </w:r>
+    </w:p>
+    <w:p>
+      <w:r>
+        <w:br w:type="page"/>
+      </w:r>
+    </w:p>
+    <w:p>
+      <w:pPr>
+        <w:pStyle w:val="Ttulo"/>
+      </w:pPr>
+      <w:r>
+        <w:lastRenderedPageBreak/>
+        <w:t>estructura</w:t>
+      </w:r>
+    </w:p>
+    <w:p>
+      <w:r>
+        <w:rPr>
+          <w:noProof/>
+        </w:rPr>
+        <w:drawing>
+          <wp:inline distT="0" distB="0" distL="0" distR="0" wp14:anchorId="0246C939" wp14:editId="0381DE16">
+            <wp:extent cx="5400040" cy="5740400"/>
+            <wp:effectExtent l="0" t="0" r="0" b="0"/>
+            <wp:docPr id="37" name="Imagen 37"/>
+            <wp:cNvGraphicFramePr>
+              <a:graphicFrameLocks xmlns:a="http://schemas.openxmlformats.org/drawingml/2006/main" noChangeAspect="1"/>
+            </wp:cNvGraphicFramePr>
+            <a:graphic xmlns:a="http://schemas.openxmlformats.org/drawingml/2006/main">
+              <a:graphicData uri="http://schemas.openxmlformats.org/drawingml/2006/picture">
+                <pic:pic xmlns:pic="http://schemas.openxmlformats.org/drawingml/2006/picture">
+                  <pic:nvPicPr>
+                    <pic:cNvPr id="1" name=""/>
+                    <pic:cNvPicPr/>
+                  </pic:nvPicPr>
+                  <pic:blipFill>
+                    <a:blip r:embed="rId9"/>
+                    <a:stretch>
+                      <a:fillRect/>
+                    </a:stretch>
+                  </pic:blipFill>
+                  <pic:spPr>
+                    <a:xfrm>
+                      <a:off x="0" y="0"/>
+                      <a:ext cx="5400040" cy="5740400"/>
+                    </a:xfrm>
+                    <a:prstGeom prst="rect">
+                      <a:avLst/>
+                    </a:prstGeom>
+                  </pic:spPr>
+                </pic:pic>
+              </a:graphicData>
+            </a:graphic>
+          </wp:inline>
+        </w:drawing>
+      </w:r>
+      <w:r>
+        <w:t xml:space="preserve">       </w:t>
+      </w:r>
+    </w:p>
+    <w:p>
+      <w:pPr>
+        <w:ind w:left="708"/>
+      </w:pPr>
+      <w:r>
+        <w:t xml:space="preserve">Estructura realizada con </w:t>
+      </w:r>
+      <w:r>
+        <w:t>Bootstrap</w:t>
+      </w:r>
+      <w:r>
+        <w:t>. Se puede ver en el siguiente directorio</w:t>
+      </w:r>
+      <w:r>
+        <w:t xml:space="preserve"> del </w:t>
+      </w:r>
+      <w:r>
+        <w:t>repositorio</w:t>
+      </w:r>
+      <w:r>
+        <w:t xml:space="preserve"> GitHub:</w:t>
+      </w:r>
+    </w:p>
+    <w:p>
+      <w:pPr>
+        <w:ind w:left="708"/>
+        <w:rPr>
+          <w:u w:val="single"/>
+        </w:rPr>
+      </w:pPr>
+      <w:hyperlink r:id="rId10" w:history="1">
+        <w:r>
+          <w:rPr>
+            <w:rStyle w:val="Hipervnculo"/>
+          </w:rPr>
+          <w:t>https://github.com/SaraSat/FINAL/tree/master/boots</w:t>
+        </w:r>
+        <w:r>
+          <w:rPr>
+            <w:rStyle w:val="Hipervnculo"/>
+          </w:rPr>
+          <w:t>t</w:t>
+        </w:r>
+        <w:r>
+          <w:rPr>
+            <w:rStyle w:val="Hipervnculo"/>
+          </w:rPr>
+          <w:t>rap-4.4.1-dist</w:t>
+        </w:r>
+      </w:hyperlink>
+    </w:p>
+    <w:p>
+      <w:pPr>
+        <w:ind w:left="708"/>
+      </w:pPr>
+      <w:hyperlink r:id="rId11" w:history="1">
+        <w:r>
+          <w:rPr>
+            <w:rStyle w:val="Hipervnculo"/>
+          </w:rPr>
+          <w:t>https://github.com/SaraSat/FINAL.git</w:t>
+        </w:r>
+      </w:hyperlink>
+      <w:r>
+        <w:t xml:space="preserve"> </w:t>
+      </w:r>
+    </w:p>
+    <w:p>
+      <w:r>
+        <w:br w:type="page"/>
+      </w:r>
+    </w:p>
+    <w:p>
+      <w:pPr>
+        <w:pStyle w:val="Ttulo"/>
+      </w:pPr>
+      <w:r>
+        <w:rPr>
+          <w:noProof/>
+        </w:rPr>
+        <w:lastRenderedPageBreak/>
+        <w:drawing>
+          <wp:anchor distT="0" distB="0" distL="114300" distR="114300" simplePos="0" relativeHeight="251662336" behindDoc="1" locked="0" layoutInCell="1" allowOverlap="1" wp14:anchorId="7E210A86" wp14:editId="23C2FCC1">
+            <wp:simplePos x="0" y="0"/>
+            <wp:positionH relativeFrom="column">
+              <wp:posOffset>473765</wp:posOffset>
+            </wp:positionH>
+            <wp:positionV relativeFrom="paragraph">
+              <wp:posOffset>670883</wp:posOffset>
+            </wp:positionV>
+            <wp:extent cx="4420870" cy="8269851"/>
+            <wp:effectExtent l="0" t="0" r="0" b="0"/>
+            <wp:wrapNone/>
+            <wp:docPr id="41" name="Imagen 41"/>
+            <wp:cNvGraphicFramePr>
+              <a:graphicFrameLocks xmlns:a="http://schemas.openxmlformats.org/drawingml/2006/main" noChangeAspect="1"/>
+            </wp:cNvGraphicFramePr>
+            <a:graphic xmlns:a="http://schemas.openxmlformats.org/drawingml/2006/main">
+              <a:graphicData uri="http://schemas.openxmlformats.org/drawingml/2006/picture">
+                <pic:pic xmlns:pic="http://schemas.openxmlformats.org/drawingml/2006/picture">
+                  <pic:nvPicPr>
+                    <pic:cNvPr id="41" name="Guia de estilos.png"/>
+                    <pic:cNvPicPr/>
+                  </pic:nvPicPr>
+                  <pic:blipFill>
+                    <a:blip r:embed="rId12">
+                      <a:extLst>
+                        <a:ext uri="{28A0092B-C50C-407E-A947-70E740481C1C}">
+                          <a14:useLocalDpi xmlns:a14="http://schemas.microsoft.com/office/drawing/2010/main" val="0"/>
+                        </a:ext>
+                      </a:extLst>
+                    </a:blip>
+                    <a:stretch>
+                      <a:fillRect/>
+                    </a:stretch>
+                  </pic:blipFill>
+                  <pic:spPr>
+                    <a:xfrm>
+                      <a:off x="0" y="0"/>
+                      <a:ext cx="4420870" cy="8269851"/>
+                    </a:xfrm>
+                    <a:prstGeom prst="rect">
+                      <a:avLst/>
+                    </a:prstGeom>
+                  </pic:spPr>
+                </pic:pic>
+              </a:graphicData>
+            </a:graphic>
+            <wp14:sizeRelH relativeFrom="page">
+              <wp14:pctWidth>0</wp14:pctWidth>
+            </wp14:sizeRelH>
+            <wp14:sizeRelV relativeFrom="page">
+              <wp14:pctHeight>0</wp14:pctHeight>
+            </wp14:sizeRelV>
+          </wp:anchor>
+        </w:drawing>
+      </w:r>
+      <w:r>
+        <w:t>guía de estilos</w:t>
+      </w:r>
+    </w:p>
+    <w:p/>
+    <w:p>
       <w:bookmarkStart w:id="0" w:name="_GoBack"/>
       <w:bookmarkEnd w:id="0"/>
     </w:p>
+    <w:p/>
     <w:sectPr>
-      <w:footerReference w:type="default" r:id="rId8"/>
+      <w:footerReference w:type="default" r:id="rId13"/>
       <w:pgSz w:w="11906" w:h="16838"/>
       <w:pgMar w:top="1417" w:right="1701" w:bottom="1417" w:left="1701" w:header="708" w:footer="708" w:gutter="0"/>
       <w:pgNumType w:start="0"/>
@@ -4451,6 +4715,7 @@
         <w:docPartUnique/>
       </w:docPartObj>
     </w:sdtPr>
+    <w:sdtEndPr/>
     <w:sdtContent>
       <w:p>
         <w:pPr>
@@ -5818,6 +6083,41 @@
       <w:contextualSpacing/>
     </w:pPr>
   </w:style>
+  <w:style w:type="character" w:styleId="Hipervnculo">
+    <w:name w:val="Hyperlink"/>
+    <w:basedOn w:val="Fuentedeprrafopredeter"/>
+    <w:uiPriority w:val="99"/>
+    <w:unhideWhenUsed/>
+    <w:rsid w:val="00E56413"/>
+    <w:rPr>
+      <w:color w:val="0563C1" w:themeColor="hyperlink"/>
+      <w:u w:val="single"/>
+    </w:rPr>
+  </w:style>
+  <w:style w:type="character" w:styleId="Mencinsinresolver">
+    <w:name w:val="Unresolved Mention"/>
+    <w:basedOn w:val="Fuentedeprrafopredeter"/>
+    <w:uiPriority w:val="99"/>
+    <w:semiHidden/>
+    <w:unhideWhenUsed/>
+    <w:rsid w:val="00E56413"/>
+    <w:rPr>
+      <w:color w:val="605E5C"/>
+      <w:shd w:val="clear" w:color="auto" w:fill="E1DFDD"/>
+    </w:rPr>
+  </w:style>
+  <w:style w:type="character" w:styleId="Hipervnculovisitado">
+    <w:name w:val="FollowedHyperlink"/>
+    <w:basedOn w:val="Fuentedeprrafopredeter"/>
+    <w:uiPriority w:val="99"/>
+    <w:semiHidden/>
+    <w:unhideWhenUsed/>
+    <w:rsid w:val="00E56413"/>
+    <w:rPr>
+      <w:color w:val="954F72" w:themeColor="followedHyperlink"/>
+      <w:u w:val="single"/>
+    </w:rPr>
+  </w:style>
 </w:styles>
 </file>
 

</xml_diff>